<commit_message>
updated with Rmarkdown and Rstudio changes
</commit_message>
<xml_diff>
--- a/reportPandoc/surfaceDemo.docx
+++ b/reportPandoc/surfaceDemo.docx
@@ -140,7 +140,7 @@
         <w:rPr>
           <w:rStyle w:val="VerbatimChar"/>
         </w:rPr>
-        <w:t xml:space="preserve">./pickTheseOTUs</w:t>
+        <w:t xml:space="preserve">./pickTheseOTUs.sh</w:t>
       </w:r>
     </w:p>
     <w:bookmarkStart w:id="26" w:name="getting-started-and-importing-data-to-r"/>
@@ -282,15 +282,9 @@
       </w:r>
       <w:r>
         <w:rPr>
-          <w:rStyle w:val="KeywordTok"/>
-        </w:rPr>
-        <w:t xml:space="preserve">require</w:t>
-      </w:r>
-      <w:r>
-        <w:rPr>
-          <w:rStyle w:val="NormalTok"/>
-        </w:rPr>
-        <w:t xml:space="preserve">(knitr)</w:t>
+          <w:rStyle w:val="CommentTok"/>
+        </w:rPr>
+        <w:t xml:space="preserve">#library(knitr)</w:t>
       </w:r>
       <w:r>
         <w:cr/>
@@ -299,7 +293,7 @@
         <w:rPr>
           <w:rStyle w:val="KeywordTok"/>
         </w:rPr>
-        <w:t xml:space="preserve">require</w:t>
+        <w:t xml:space="preserve">library</w:t>
       </w:r>
       <w:r>
         <w:rPr>
@@ -314,7 +308,7 @@
         <w:rPr>
           <w:rStyle w:val="KeywordTok"/>
         </w:rPr>
-        <w:t xml:space="preserve">require</w:t>
+        <w:t xml:space="preserve">library</w:t>
       </w:r>
       <w:r>
         <w:rPr>
@@ -329,7 +323,7 @@
         <w:rPr>
           <w:rStyle w:val="KeywordTok"/>
         </w:rPr>
-        <w:t xml:space="preserve">require</w:t>
+        <w:t xml:space="preserve">library</w:t>
       </w:r>
       <w:r>
         <w:rPr>
@@ -344,7 +338,7 @@
         <w:rPr>
           <w:rStyle w:val="KeywordTok"/>
         </w:rPr>
-        <w:t xml:space="preserve">require</w:t>
+        <w:t xml:space="preserve">library</w:t>
       </w:r>
       <w:r>
         <w:rPr>
@@ -854,14 +848,7 @@
             </w:tcBorders>
             <w:vAlign w:val="bottom"/>
           </w:tcPr>
-          <w:p>
-            <w:pPr>
-              <w:jc w:val="left"/>
-            </w:pPr>
-            <w:r>
-              <w:t xml:space="preserve">id</w:t>
-            </w:r>
-          </w:p>
+          <w:p/>
         </w:tc>
         <w:tc>
           <w:tcPr>
@@ -1404,14 +1391,7 @@
             </w:tcBorders>
             <w:vAlign w:val="bottom"/>
           </w:tcPr>
-          <w:p>
-            <w:pPr>
-              <w:jc w:val="left"/>
-            </w:pPr>
-            <w:r>
-              <w:t xml:space="preserve">id</w:t>
-            </w:r>
-          </w:p>
+          <w:p/>
         </w:tc>
         <w:tc>
           <w:tcPr>
@@ -2008,14 +1988,7 @@
             </w:tcBorders>
             <w:vAlign w:val="bottom"/>
           </w:tcPr>
-          <w:p>
-            <w:pPr>
-              <w:jc w:val="left"/>
-            </w:pPr>
-            <w:r>
-              <w:t xml:space="preserve">id</w:t>
-            </w:r>
-          </w:p>
+          <w:p/>
         </w:tc>
         <w:tc>
           <w:tcPr>
@@ -2579,6 +2552,76 @@
         </w:rPr>
         <w:t xml:space="preserve">(surfaceTaxa)</w:t>
       </w:r>
+    </w:p>
+    <w:p>
+      <w:pPr>
+        <w:pStyle w:val="SourceCode"/>
+      </w:pPr>
+      <w:r>
+        <w:rPr>
+          <w:rStyle w:val="VerbatimChar"/>
+        </w:rPr>
+        <w:t xml:space="preserve">## [1] 1675    7</w:t>
+      </w:r>
+    </w:p>
+    <w:p>
+      <w:pPr>
+        <w:pStyle w:val="SourceCode"/>
+      </w:pPr>
+      <w:r>
+        <w:rPr>
+          <w:rStyle w:val="NormalTok"/>
+        </w:rPr>
+        <w:t xml:space="preserve">surfaceTaxa &lt;-</w:t>
+      </w:r>
+      <w:r>
+        <w:rPr>
+          <w:rStyle w:val="StringTok"/>
+        </w:rPr>
+        <w:t xml:space="preserve"> </w:t>
+      </w:r>
+      <w:r>
+        <w:rPr>
+          <w:rStyle w:val="NormalTok"/>
+        </w:rPr>
+        <w:t xml:space="preserve">surfaceTaxa[-</w:t>
+      </w:r>
+      <w:r>
+        <w:rPr>
+          <w:rStyle w:val="KeywordTok"/>
+        </w:rPr>
+        <w:t xml:space="preserve">c</w:t>
+      </w:r>
+      <w:r>
+        <w:rPr>
+          <w:rStyle w:val="NormalTok"/>
+        </w:rPr>
+        <w:t xml:space="preserve">(</w:t>
+      </w:r>
+      <w:r>
+        <w:rPr>
+          <w:rStyle w:val="KeywordTok"/>
+        </w:rPr>
+        <w:t xml:space="preserve">grep</w:t>
+      </w:r>
+      <w:r>
+        <w:rPr>
+          <w:rStyle w:val="NormalTok"/>
+        </w:rPr>
+        <w:t xml:space="preserve">(</w:t>
+      </w:r>
+      <w:r>
+        <w:rPr>
+          <w:rStyle w:val="StringTok"/>
+        </w:rPr>
+        <w:t xml:space="preserve">'mitochondria'</w:t>
+      </w:r>
+      <w:r>
+        <w:rPr>
+          <w:rStyle w:val="NormalTok"/>
+        </w:rPr>
+        <w:t xml:space="preserve">, </w:t>
+      </w:r>
       <w:r>
         <w:cr/>
       </w:r>
@@ -2586,6 +2629,225 @@
         <w:rPr>
           <w:rStyle w:val="NormalTok"/>
         </w:rPr>
+        <w:t xml:space="preserve"> </w:t>
+      </w:r>
+      <w:r>
+        <w:rPr>
+          <w:rStyle w:val="NormalTok"/>
+        </w:rPr>
+        <w:t xml:space="preserve"> </w:t>
+      </w:r>
+      <w:r>
+        <w:rPr>
+          <w:rStyle w:val="NormalTok"/>
+        </w:rPr>
+        <w:t xml:space="preserve"> </w:t>
+      </w:r>
+      <w:r>
+        <w:rPr>
+          <w:rStyle w:val="NormalTok"/>
+        </w:rPr>
+        <w:t xml:space="preserve"> </w:t>
+      </w:r>
+      <w:r>
+        <w:rPr>
+          <w:rStyle w:val="NormalTok"/>
+        </w:rPr>
+        <w:t xml:space="preserve"> </w:t>
+      </w:r>
+      <w:r>
+        <w:rPr>
+          <w:rStyle w:val="NormalTok"/>
+        </w:rPr>
+        <w:t xml:space="preserve"> </w:t>
+      </w:r>
+      <w:r>
+        <w:rPr>
+          <w:rStyle w:val="NormalTok"/>
+        </w:rPr>
+        <w:t xml:space="preserve"> </w:t>
+      </w:r>
+      <w:r>
+        <w:rPr>
+          <w:rStyle w:val="NormalTok"/>
+        </w:rPr>
+        <w:t xml:space="preserve"> </w:t>
+      </w:r>
+      <w:r>
+        <w:rPr>
+          <w:rStyle w:val="NormalTok"/>
+        </w:rPr>
+        <w:t xml:space="preserve"> </w:t>
+      </w:r>
+      <w:r>
+        <w:rPr>
+          <w:rStyle w:val="NormalTok"/>
+        </w:rPr>
+        <w:t xml:space="preserve"> </w:t>
+      </w:r>
+      <w:r>
+        <w:rPr>
+          <w:rStyle w:val="NormalTok"/>
+        </w:rPr>
+        <w:t xml:space="preserve"> </w:t>
+      </w:r>
+      <w:r>
+        <w:rPr>
+          <w:rStyle w:val="NormalTok"/>
+        </w:rPr>
+        <w:t xml:space="preserve"> </w:t>
+      </w:r>
+      <w:r>
+        <w:rPr>
+          <w:rStyle w:val="NormalTok"/>
+        </w:rPr>
+        <w:t xml:space="preserve"> </w:t>
+      </w:r>
+      <w:r>
+        <w:rPr>
+          <w:rStyle w:val="NormalTok"/>
+        </w:rPr>
+        <w:t xml:space="preserve"> </w:t>
+      </w:r>
+      <w:r>
+        <w:rPr>
+          <w:rStyle w:val="NormalTok"/>
+        </w:rPr>
+        <w:t xml:space="preserve"> </w:t>
+      </w:r>
+      <w:r>
+        <w:rPr>
+          <w:rStyle w:val="NormalTok"/>
+        </w:rPr>
+        <w:t xml:space="preserve"> </w:t>
+      </w:r>
+      <w:r>
+        <w:rPr>
+          <w:rStyle w:val="NormalTok"/>
+        </w:rPr>
+        <w:t xml:space="preserve"> </w:t>
+      </w:r>
+      <w:r>
+        <w:rPr>
+          <w:rStyle w:val="NormalTok"/>
+        </w:rPr>
+        <w:t xml:space="preserve"> </w:t>
+      </w:r>
+      <w:r>
+        <w:rPr>
+          <w:rStyle w:val="NormalTok"/>
+        </w:rPr>
+        <w:t xml:space="preserve"> </w:t>
+      </w:r>
+      <w:r>
+        <w:rPr>
+          <w:rStyle w:val="NormalTok"/>
+        </w:rPr>
+        <w:t xml:space="preserve"> </w:t>
+      </w:r>
+      <w:r>
+        <w:rPr>
+          <w:rStyle w:val="NormalTok"/>
+        </w:rPr>
+        <w:t xml:space="preserve"> </w:t>
+      </w:r>
+      <w:r>
+        <w:rPr>
+          <w:rStyle w:val="NormalTok"/>
+        </w:rPr>
+        <w:t xml:space="preserve"> </w:t>
+      </w:r>
+      <w:r>
+        <w:rPr>
+          <w:rStyle w:val="NormalTok"/>
+        </w:rPr>
+        <w:t xml:space="preserve"> </w:t>
+      </w:r>
+      <w:r>
+        <w:rPr>
+          <w:rStyle w:val="NormalTok"/>
+        </w:rPr>
+        <w:t xml:space="preserve"> </w:t>
+      </w:r>
+      <w:r>
+        <w:rPr>
+          <w:rStyle w:val="NormalTok"/>
+        </w:rPr>
+        <w:t xml:space="preserve"> </w:t>
+      </w:r>
+      <w:r>
+        <w:rPr>
+          <w:rStyle w:val="NormalTok"/>
+        </w:rPr>
+        <w:t xml:space="preserve"> </w:t>
+      </w:r>
+      <w:r>
+        <w:rPr>
+          <w:rStyle w:val="NormalTok"/>
+        </w:rPr>
+        <w:t xml:space="preserve"> </w:t>
+      </w:r>
+      <w:r>
+        <w:rPr>
+          <w:rStyle w:val="NormalTok"/>
+        </w:rPr>
+        <w:t xml:space="preserve"> </w:t>
+      </w:r>
+      <w:r>
+        <w:rPr>
+          <w:rStyle w:val="NormalTok"/>
+        </w:rPr>
+        <w:t xml:space="preserve"> </w:t>
+      </w:r>
+      <w:r>
+        <w:rPr>
+          <w:rStyle w:val="NormalTok"/>
+        </w:rPr>
+        <w:t xml:space="preserve"> </w:t>
+      </w:r>
+      <w:r>
+        <w:rPr>
+          <w:rStyle w:val="NormalTok"/>
+        </w:rPr>
+        <w:t xml:space="preserve"> </w:t>
+      </w:r>
+      <w:r>
+        <w:rPr>
+          <w:rStyle w:val="NormalTok"/>
+        </w:rPr>
+        <w:t xml:space="preserve"> </w:t>
+      </w:r>
+      <w:r>
+        <w:rPr>
+          <w:rStyle w:val="NormalTok"/>
+        </w:rPr>
+        <w:t xml:space="preserve"> </w:t>
+      </w:r>
+      <w:r>
+        <w:rPr>
+          <w:rStyle w:val="NormalTok"/>
+        </w:rPr>
+        <w:t xml:space="preserve"> </w:t>
+      </w:r>
+      <w:r>
+        <w:rPr>
+          <w:rStyle w:val="NormalTok"/>
+        </w:rPr>
+        <w:t xml:space="preserve"> </w:t>
+      </w:r>
+      <w:r>
+        <w:rPr>
+          <w:rStyle w:val="NormalTok"/>
+        </w:rPr>
+        <w:t xml:space="preserve">surfaceTaxa$Family)), ]</w:t>
+      </w:r>
+      <w:r>
+        <w:cr/>
+      </w:r>
+      <w:r>
+        <w:rPr>
+          <w:rStyle w:val="NormalTok"/>
+        </w:rPr>
         <w:t xml:space="preserve">surfaceTaxa &lt;-</w:t>
       </w:r>
       <w:r>
@@ -2628,7 +2890,7 @@
         <w:rPr>
           <w:rStyle w:val="StringTok"/>
         </w:rPr>
-        <w:t xml:space="preserve">'mitochondria'</w:t>
+        <w:t xml:space="preserve">'Chloroplast'</w:t>
       </w:r>
       <w:r>
         <w:rPr>
@@ -2853,7 +3115,7 @@
         <w:rPr>
           <w:rStyle w:val="NormalTok"/>
         </w:rPr>
-        <w:t xml:space="preserve">surfaceTaxa$Family)), ]</w:t>
+        <w:t xml:space="preserve">surfaceTaxa$Class)), ]</w:t>
       </w:r>
       <w:r>
         <w:cr/>
@@ -2862,7 +3124,7 @@
         <w:rPr>
           <w:rStyle w:val="NormalTok"/>
         </w:rPr>
-        <w:t xml:space="preserve">surfaceTaxa &lt;-</w:t>
+        <w:t xml:space="preserve">surfaceTable &lt;-</w:t>
       </w:r>
       <w:r>
         <w:rPr>
@@ -2874,13 +3136,28 @@
         <w:rPr>
           <w:rStyle w:val="NormalTok"/>
         </w:rPr>
-        <w:t xml:space="preserve">surfaceTaxa[-</w:t>
-      </w:r>
-      <w:r>
-        <w:rPr>
-          <w:rStyle w:val="KeywordTok"/>
-        </w:rPr>
-        <w:t xml:space="preserve">c</w:t>
+        <w:t xml:space="preserve">surfaceTable[, </w:t>
+      </w:r>
+      <w:r>
+        <w:rPr>
+          <w:rStyle w:val="KeywordTok"/>
+        </w:rPr>
+        <w:t xml:space="preserve">row.names</w:t>
+      </w:r>
+      <w:r>
+        <w:rPr>
+          <w:rStyle w:val="NormalTok"/>
+        </w:rPr>
+        <w:t xml:space="preserve">(surfaceTaxa)]</w:t>
+      </w:r>
+      <w:r>
+        <w:cr/>
+      </w:r>
+      <w:r>
+        <w:rPr>
+          <w:rStyle w:val="KeywordTok"/>
+        </w:rPr>
+        <w:t xml:space="preserve">identical</w:t>
       </w:r>
       <w:r>
         <w:rPr>
@@ -2892,303 +3169,12 @@
         <w:rPr>
           <w:rStyle w:val="KeywordTok"/>
         </w:rPr>
-        <w:t xml:space="preserve">grep</w:t>
-      </w:r>
-      <w:r>
-        <w:rPr>
-          <w:rStyle w:val="NormalTok"/>
-        </w:rPr>
-        <w:t xml:space="preserve">(</w:t>
-      </w:r>
-      <w:r>
-        <w:rPr>
-          <w:rStyle w:val="StringTok"/>
-        </w:rPr>
-        <w:t xml:space="preserve">'Chloroplast'</w:t>
-      </w:r>
-      <w:r>
-        <w:rPr>
-          <w:rStyle w:val="NormalTok"/>
-        </w:rPr>
-        <w:t xml:space="preserve">, </w:t>
-      </w:r>
-      <w:r>
-        <w:cr/>
-      </w:r>
-      <w:r>
-        <w:rPr>
-          <w:rStyle w:val="NormalTok"/>
-        </w:rPr>
-        <w:t xml:space="preserve"> </w:t>
-      </w:r>
-      <w:r>
-        <w:rPr>
-          <w:rStyle w:val="NormalTok"/>
-        </w:rPr>
-        <w:t xml:space="preserve"> </w:t>
-      </w:r>
-      <w:r>
-        <w:rPr>
-          <w:rStyle w:val="NormalTok"/>
-        </w:rPr>
-        <w:t xml:space="preserve"> </w:t>
-      </w:r>
-      <w:r>
-        <w:rPr>
-          <w:rStyle w:val="NormalTok"/>
-        </w:rPr>
-        <w:t xml:space="preserve"> </w:t>
-      </w:r>
-      <w:r>
-        <w:rPr>
-          <w:rStyle w:val="NormalTok"/>
-        </w:rPr>
-        <w:t xml:space="preserve"> </w:t>
-      </w:r>
-      <w:r>
-        <w:rPr>
-          <w:rStyle w:val="NormalTok"/>
-        </w:rPr>
-        <w:t xml:space="preserve"> </w:t>
-      </w:r>
-      <w:r>
-        <w:rPr>
-          <w:rStyle w:val="NormalTok"/>
-        </w:rPr>
-        <w:t xml:space="preserve"> </w:t>
-      </w:r>
-      <w:r>
-        <w:rPr>
-          <w:rStyle w:val="NormalTok"/>
-        </w:rPr>
-        <w:t xml:space="preserve"> </w:t>
-      </w:r>
-      <w:r>
-        <w:rPr>
-          <w:rStyle w:val="NormalTok"/>
-        </w:rPr>
-        <w:t xml:space="preserve"> </w:t>
-      </w:r>
-      <w:r>
-        <w:rPr>
-          <w:rStyle w:val="NormalTok"/>
-        </w:rPr>
-        <w:t xml:space="preserve"> </w:t>
-      </w:r>
-      <w:r>
-        <w:rPr>
-          <w:rStyle w:val="NormalTok"/>
-        </w:rPr>
-        <w:t xml:space="preserve"> </w:t>
-      </w:r>
-      <w:r>
-        <w:rPr>
-          <w:rStyle w:val="NormalTok"/>
-        </w:rPr>
-        <w:t xml:space="preserve"> </w:t>
-      </w:r>
-      <w:r>
-        <w:rPr>
-          <w:rStyle w:val="NormalTok"/>
-        </w:rPr>
-        <w:t xml:space="preserve"> </w:t>
-      </w:r>
-      <w:r>
-        <w:rPr>
-          <w:rStyle w:val="NormalTok"/>
-        </w:rPr>
-        <w:t xml:space="preserve"> </w:t>
-      </w:r>
-      <w:r>
-        <w:rPr>
-          <w:rStyle w:val="NormalTok"/>
-        </w:rPr>
-        <w:t xml:space="preserve"> </w:t>
-      </w:r>
-      <w:r>
-        <w:rPr>
-          <w:rStyle w:val="NormalTok"/>
-        </w:rPr>
-        <w:t xml:space="preserve"> </w:t>
-      </w:r>
-      <w:r>
-        <w:rPr>
-          <w:rStyle w:val="NormalTok"/>
-        </w:rPr>
-        <w:t xml:space="preserve"> </w:t>
-      </w:r>
-      <w:r>
-        <w:rPr>
-          <w:rStyle w:val="NormalTok"/>
-        </w:rPr>
-        <w:t xml:space="preserve"> </w:t>
-      </w:r>
-      <w:r>
-        <w:rPr>
-          <w:rStyle w:val="NormalTok"/>
-        </w:rPr>
-        <w:t xml:space="preserve"> </w:t>
-      </w:r>
-      <w:r>
-        <w:rPr>
-          <w:rStyle w:val="NormalTok"/>
-        </w:rPr>
-        <w:t xml:space="preserve"> </w:t>
-      </w:r>
-      <w:r>
-        <w:rPr>
-          <w:rStyle w:val="NormalTok"/>
-        </w:rPr>
-        <w:t xml:space="preserve"> </w:t>
-      </w:r>
-      <w:r>
-        <w:rPr>
-          <w:rStyle w:val="NormalTok"/>
-        </w:rPr>
-        <w:t xml:space="preserve"> </w:t>
-      </w:r>
-      <w:r>
-        <w:rPr>
-          <w:rStyle w:val="NormalTok"/>
-        </w:rPr>
-        <w:t xml:space="preserve"> </w:t>
-      </w:r>
-      <w:r>
-        <w:rPr>
-          <w:rStyle w:val="NormalTok"/>
-        </w:rPr>
-        <w:t xml:space="preserve"> </w:t>
-      </w:r>
-      <w:r>
-        <w:rPr>
-          <w:rStyle w:val="NormalTok"/>
-        </w:rPr>
-        <w:t xml:space="preserve"> </w:t>
-      </w:r>
-      <w:r>
-        <w:rPr>
-          <w:rStyle w:val="NormalTok"/>
-        </w:rPr>
-        <w:t xml:space="preserve"> </w:t>
-      </w:r>
-      <w:r>
-        <w:rPr>
-          <w:rStyle w:val="NormalTok"/>
-        </w:rPr>
-        <w:t xml:space="preserve"> </w:t>
-      </w:r>
-      <w:r>
-        <w:rPr>
-          <w:rStyle w:val="NormalTok"/>
-        </w:rPr>
-        <w:t xml:space="preserve"> </w:t>
-      </w:r>
-      <w:r>
-        <w:rPr>
-          <w:rStyle w:val="NormalTok"/>
-        </w:rPr>
-        <w:t xml:space="preserve"> </w:t>
-      </w:r>
-      <w:r>
-        <w:rPr>
-          <w:rStyle w:val="NormalTok"/>
-        </w:rPr>
-        <w:t xml:space="preserve"> </w:t>
-      </w:r>
-      <w:r>
-        <w:rPr>
-          <w:rStyle w:val="NormalTok"/>
-        </w:rPr>
-        <w:t xml:space="preserve"> </w:t>
-      </w:r>
-      <w:r>
-        <w:rPr>
-          <w:rStyle w:val="NormalTok"/>
-        </w:rPr>
-        <w:t xml:space="preserve"> </w:t>
-      </w:r>
-      <w:r>
-        <w:rPr>
-          <w:rStyle w:val="NormalTok"/>
-        </w:rPr>
-        <w:t xml:space="preserve"> </w:t>
-      </w:r>
-      <w:r>
-        <w:rPr>
-          <w:rStyle w:val="NormalTok"/>
-        </w:rPr>
-        <w:t xml:space="preserve"> </w:t>
-      </w:r>
-      <w:r>
-        <w:rPr>
-          <w:rStyle w:val="NormalTok"/>
-        </w:rPr>
-        <w:t xml:space="preserve"> </w:t>
-      </w:r>
-      <w:r>
-        <w:rPr>
-          <w:rStyle w:val="NormalTok"/>
-        </w:rPr>
-        <w:t xml:space="preserve">surfaceTaxa$Class)), ]</w:t>
-      </w:r>
-      <w:r>
-        <w:cr/>
-      </w:r>
-      <w:r>
-        <w:rPr>
-          <w:rStyle w:val="NormalTok"/>
-        </w:rPr>
-        <w:t xml:space="preserve">surfaceTable &lt;-</w:t>
-      </w:r>
-      <w:r>
-        <w:rPr>
-          <w:rStyle w:val="StringTok"/>
-        </w:rPr>
-        <w:t xml:space="preserve"> </w:t>
-      </w:r>
-      <w:r>
-        <w:rPr>
-          <w:rStyle w:val="NormalTok"/>
-        </w:rPr>
-        <w:t xml:space="preserve">surfaceTable[, </w:t>
-      </w:r>
-      <w:r>
-        <w:rPr>
-          <w:rStyle w:val="KeywordTok"/>
-        </w:rPr>
         <w:t xml:space="preserve">row.names</w:t>
       </w:r>
       <w:r>
         <w:rPr>
           <w:rStyle w:val="NormalTok"/>
         </w:rPr>
-        <w:t xml:space="preserve">(surfaceTaxa)]</w:t>
-      </w:r>
-      <w:r>
-        <w:cr/>
-      </w:r>
-      <w:r>
-        <w:rPr>
-          <w:rStyle w:val="KeywordTok"/>
-        </w:rPr>
-        <w:t xml:space="preserve">identical</w:t>
-      </w:r>
-      <w:r>
-        <w:rPr>
-          <w:rStyle w:val="NormalTok"/>
-        </w:rPr>
-        <w:t xml:space="preserve">(</w:t>
-      </w:r>
-      <w:r>
-        <w:rPr>
-          <w:rStyle w:val="KeywordTok"/>
-        </w:rPr>
-        <w:t xml:space="preserve">row.names</w:t>
-      </w:r>
-      <w:r>
-        <w:rPr>
-          <w:rStyle w:val="NormalTok"/>
-        </w:rPr>
         <w:t xml:space="preserve">(surfaceTaxa), </w:t>
       </w:r>
       <w:r>
@@ -3203,9 +3189,22 @@
         </w:rPr>
         <w:t xml:space="preserve">(surfaceTable))</w:t>
       </w:r>
-      <w:r>
-        <w:cr/>
-      </w:r>
+    </w:p>
+    <w:p>
+      <w:pPr>
+        <w:pStyle w:val="SourceCode"/>
+      </w:pPr>
+      <w:r>
+        <w:rPr>
+          <w:rStyle w:val="VerbatimChar"/>
+        </w:rPr>
+        <w:t xml:space="preserve">## [1] TRUE</w:t>
+      </w:r>
+    </w:p>
+    <w:p>
+      <w:pPr>
+        <w:pStyle w:val="SourceCode"/>
+      </w:pPr>
       <w:r>
         <w:rPr>
           <w:rStyle w:val="KeywordTok"/>
@@ -3217,6 +3216,17 @@
           <w:rStyle w:val="NormalTok"/>
         </w:rPr>
         <w:t xml:space="preserve">(surfaceTaxa)</w:t>
+      </w:r>
+    </w:p>
+    <w:p>
+      <w:pPr>
+        <w:pStyle w:val="SourceCode"/>
+      </w:pPr>
+      <w:r>
+        <w:rPr>
+          <w:rStyle w:val="VerbatimChar"/>
+        </w:rPr>
+        <w:t xml:space="preserve">## [1] 1635    7</w:t>
       </w:r>
     </w:p>
     <w:bookmarkStart w:id="28" w:name="rarefy-to-even-sampling-depth"/>
@@ -3242,6 +3252,30 @@
         <w:rPr>
           <w:rStyle w:val="KeywordTok"/>
         </w:rPr>
+        <w:t xml:space="preserve">c</w:t>
+      </w:r>
+      <w:r>
+        <w:rPr>
+          <w:rStyle w:val="NormalTok"/>
+        </w:rPr>
+        <w:t xml:space="preserve">(</w:t>
+      </w:r>
+      <w:r>
+        <w:rPr>
+          <w:rStyle w:val="KeywordTok"/>
+        </w:rPr>
+        <w:t xml:space="preserve">head</w:t>
+      </w:r>
+      <w:r>
+        <w:rPr>
+          <w:rStyle w:val="NormalTok"/>
+        </w:rPr>
+        <w:t xml:space="preserve">(</w:t>
+      </w:r>
+      <w:r>
+        <w:rPr>
+          <w:rStyle w:val="KeywordTok"/>
+        </w:rPr>
         <w:t xml:space="preserve">sort</w:t>
       </w:r>
       <w:r>
@@ -3260,25 +3294,43 @@
         <w:rPr>
           <w:rStyle w:val="NormalTok"/>
         </w:rPr>
-        <w:t xml:space="preserve">(surfaceTable), </w:t>
-      </w:r>
-      <w:r>
-        <w:rPr>
-          <w:rStyle w:val="DataTypeTok"/>
-        </w:rPr>
-        <w:t xml:space="preserve">decreasing=</w:t>
-      </w:r>
-      <w:r>
-        <w:rPr>
-          <w:rStyle w:val="OtherTok"/>
-        </w:rPr>
-        <w:t xml:space="preserve">FALSE</w:t>
-      </w:r>
-      <w:r>
-        <w:rPr>
-          <w:rStyle w:val="NormalTok"/>
-        </w:rPr>
-        <w:t xml:space="preserve">)</w:t>
+        <w:t xml:space="preserve">(surfaceTable))), </w:t>
+      </w:r>
+      <w:r>
+        <w:rPr>
+          <w:rStyle w:val="KeywordTok"/>
+        </w:rPr>
+        <w:t xml:space="preserve">tail</w:t>
+      </w:r>
+      <w:r>
+        <w:rPr>
+          <w:rStyle w:val="NormalTok"/>
+        </w:rPr>
+        <w:t xml:space="preserve">(</w:t>
+      </w:r>
+      <w:r>
+        <w:rPr>
+          <w:rStyle w:val="KeywordTok"/>
+        </w:rPr>
+        <w:t xml:space="preserve">sort</w:t>
+      </w:r>
+      <w:r>
+        <w:rPr>
+          <w:rStyle w:val="NormalTok"/>
+        </w:rPr>
+        <w:t xml:space="preserve">(</w:t>
+      </w:r>
+      <w:r>
+        <w:rPr>
+          <w:rStyle w:val="KeywordTok"/>
+        </w:rPr>
+        <w:t xml:space="preserve">rowSums</w:t>
+      </w:r>
+      <w:r>
+        <w:rPr>
+          <w:rStyle w:val="NormalTok"/>
+        </w:rPr>
+        <w:t xml:space="preserve">(surfaceTable))))</w:t>
       </w:r>
     </w:p>
     <w:p>
@@ -3289,7 +3341,7 @@
         <w:rPr>
           <w:rStyle w:val="VerbatimChar"/>
         </w:rPr>
-        <w:t xml:space="preserve">##  Swab.162.7 Swab.162.26  Swab.162.6  Swab.162.1  Swab.162.2 Swab.162.27 </w:t>
+        <w:t xml:space="preserve"> Swab.162.1  Swab.162.2  Swab.162.7  Swab.162.3  Swab.162.6 Swab.162.26 </w:t>
       </w:r>
       <w:r>
         <w:cr/>
@@ -3298,7 +3350,7 @@
         <w:rPr>
           <w:rStyle w:val="VerbatimChar"/>
         </w:rPr>
-        <w:t xml:space="preserve">##         115         129         135         145         151         163 </w:t>
+        <w:t xml:space="preserve">         54          80         107         109         120         121 </w:t>
       </w:r>
       <w:r>
         <w:cr/>
@@ -3307,7 +3359,7 @@
         <w:rPr>
           <w:rStyle w:val="VerbatimChar"/>
         </w:rPr>
-        <w:t xml:space="preserve">## Swab.162.31  Swab.162.3  Swab.162.5 Swab.162.22  Swab.162.8 Swab.162.25 </w:t>
+        <w:t xml:space="preserve">Swab.162.14 Swab.162.13 Swab.162.52 Swab.162.48 Swab.162.53 Swab.162.16 </w:t>
       </w:r>
       <w:r>
         <w:cr/>
@@ -3316,151 +3368,7 @@
         <w:rPr>
           <w:rStyle w:val="VerbatimChar"/>
         </w:rPr>
-        <w:t xml:space="preserve">##         163         164         184         187         190         201 </w:t>
-      </w:r>
-      <w:r>
-        <w:cr/>
-      </w:r>
-      <w:r>
-        <w:rPr>
-          <w:rStyle w:val="VerbatimChar"/>
-        </w:rPr>
-        <w:t xml:space="preserve">##  Swab.162.4 Swab.162.35 Swab.162.30 Swab.162.29 Swab.162.38 Swab.162.23 </w:t>
-      </w:r>
-      <w:r>
-        <w:cr/>
-      </w:r>
-      <w:r>
-        <w:rPr>
-          <w:rStyle w:val="VerbatimChar"/>
-        </w:rPr>
-        <w:t xml:space="preserve">##         206         214         217         219         221         223 </w:t>
-      </w:r>
-      <w:r>
-        <w:cr/>
-      </w:r>
-      <w:r>
-        <w:rPr>
-          <w:rStyle w:val="VerbatimChar"/>
-        </w:rPr>
-        <w:t xml:space="preserve">## Swab.162.19 Swab.162.32 Swab.162.51 Swab.162.42 Swab.162.36 Swab.162.34 </w:t>
-      </w:r>
-      <w:r>
-        <w:cr/>
-      </w:r>
-      <w:r>
-        <w:rPr>
-          <w:rStyle w:val="VerbatimChar"/>
-        </w:rPr>
-        <w:t xml:space="preserve">##         233         248         249         279         280         283 </w:t>
-      </w:r>
-      <w:r>
-        <w:cr/>
-      </w:r>
-      <w:r>
-        <w:rPr>
-          <w:rStyle w:val="VerbatimChar"/>
-        </w:rPr>
-        <w:t xml:space="preserve">## Swab.162.28 Swab.162.10 Swab.162.41 Swab.162.17 Swab.162.18 Swab.162.58 </w:t>
-      </w:r>
-      <w:r>
-        <w:cr/>
-      </w:r>
-      <w:r>
-        <w:rPr>
-          <w:rStyle w:val="VerbatimChar"/>
-        </w:rPr>
-        <w:t xml:space="preserve">##         283         297         298         304         304         308 </w:t>
-      </w:r>
-      <w:r>
-        <w:cr/>
-      </w:r>
-      <w:r>
-        <w:rPr>
-          <w:rStyle w:val="VerbatimChar"/>
-        </w:rPr>
-        <w:t xml:space="preserve">## Swab.162.40 Swab.162.21 Swab.162.33 Swab.162.57 Swab.162.59 Swab.162.45 </w:t>
-      </w:r>
-      <w:r>
-        <w:cr/>
-      </w:r>
-      <w:r>
-        <w:rPr>
-          <w:rStyle w:val="VerbatimChar"/>
-        </w:rPr>
-        <w:t xml:space="preserve">##         312         315         321         322         324         325 </w:t>
-      </w:r>
-      <w:r>
-        <w:cr/>
-      </w:r>
-      <w:r>
-        <w:rPr>
-          <w:rStyle w:val="VerbatimChar"/>
-        </w:rPr>
-        <w:t xml:space="preserve">## Swab.162.44  Swab.162.9 Swab.162.43 Swab.162.37 Swab.162.12 Swab.162.46 </w:t>
-      </w:r>
-      <w:r>
-        <w:cr/>
-      </w:r>
-      <w:r>
-        <w:rPr>
-          <w:rStyle w:val="VerbatimChar"/>
-        </w:rPr>
-        <w:t xml:space="preserve">##         329         332         332         337         354         355 </w:t>
-      </w:r>
-      <w:r>
-        <w:cr/>
-      </w:r>
-      <w:r>
-        <w:rPr>
-          <w:rStyle w:val="VerbatimChar"/>
-        </w:rPr>
-        <w:t xml:space="preserve">## Swab.162.20 Swab.162.49 Swab.162.24 Swab.162.39 Swab.162.14 Swab.162.15 </w:t>
-      </w:r>
-      <w:r>
-        <w:cr/>
-      </w:r>
-      <w:r>
-        <w:rPr>
-          <w:rStyle w:val="VerbatimChar"/>
-        </w:rPr>
-        <w:t xml:space="preserve">##         356         358         366         371         378         378 </w:t>
-      </w:r>
-      <w:r>
-        <w:cr/>
-      </w:r>
-      <w:r>
-        <w:rPr>
-          <w:rStyle w:val="VerbatimChar"/>
-        </w:rPr>
-        <w:t xml:space="preserve">## Swab.162.50 Swab.162.56 Swab.162.55 Swab.162.47 Swab.162.13 Swab.162.54 </w:t>
-      </w:r>
-      <w:r>
-        <w:cr/>
-      </w:r>
-      <w:r>
-        <w:rPr>
-          <w:rStyle w:val="VerbatimChar"/>
-        </w:rPr>
-        <w:t xml:space="preserve">##         388         390         396         398         420         421 </w:t>
-      </w:r>
-      <w:r>
-        <w:cr/>
-      </w:r>
-      <w:r>
-        <w:rPr>
-          <w:rStyle w:val="VerbatimChar"/>
-        </w:rPr>
-        <w:t xml:space="preserve">## Swab.162.60 Swab.162.11 Swab.162.48 Swab.162.52 Swab.162.53 Swab.162.16 </w:t>
-      </w:r>
-      <w:r>
-        <w:cr/>
-      </w:r>
-      <w:r>
-        <w:rPr>
-          <w:rStyle w:val="VerbatimChar"/>
-        </w:rPr>
-        <w:t xml:space="preserve">##         437         455         482         495         511         552</w:t>
+        <w:t xml:space="preserve">        372         397         457         459         469         542 </w:t>
       </w:r>
     </w:p>
     <w:p>
@@ -4868,7 +4776,7 @@
         <w:rPr>
           <w:rStyle w:val="VerbatimChar"/>
         </w:rPr>
-        <w:t xml:space="preserve">## [1] 916   7</w:t>
+        <w:t xml:space="preserve">## [1] 966   7</w:t>
       </w:r>
     </w:p>
     <w:p>
@@ -4960,416 +4868,11 @@
         <w:t xml:space="preserve">)]))</w:t>
       </w:r>
     </w:p>
-    <w:tbl>
-      <w:tblPr>
-        <w:tblStyle w:val="TableNormal"/>
-      </w:tblPr>
-      <w:tblGrid/>
-      <w:tr>
-        <w:tc>
-          <w:tcPr>
-            <w:tcBorders>
-              <w:bottom w:val="single"/>
-            </w:tcBorders>
-            <w:vAlign w:val="bottom"/>
-          </w:tcPr>
-          <w:p>
-            <w:pPr>
-              <w:jc w:val="left"/>
-            </w:pPr>
-            <w:r>
-              <w:t xml:space="preserve">id</w:t>
-            </w:r>
-          </w:p>
-        </w:tc>
-        <w:tc>
-          <w:tcPr>
-            <w:tcBorders>
-              <w:bottom w:val="single"/>
-            </w:tcBorders>
-            <w:vAlign w:val="bottom"/>
-          </w:tcPr>
-          <w:p>
-            <w:pPr>
-              <w:jc w:val="left"/>
-            </w:pPr>
-            <w:r>
-              <w:t xml:space="preserve">Phylum</w:t>
-            </w:r>
-          </w:p>
-        </w:tc>
-        <w:tc>
-          <w:tcPr>
-            <w:tcBorders>
-              <w:bottom w:val="single"/>
-            </w:tcBorders>
-            <w:vAlign w:val="bottom"/>
-          </w:tcPr>
-          <w:p>
-            <w:pPr>
-              <w:jc w:val="left"/>
-            </w:pPr>
-            <w:r>
-              <w:t xml:space="preserve">Family</w:t>
-            </w:r>
-          </w:p>
-        </w:tc>
-        <w:tc>
-          <w:tcPr>
-            <w:tcBorders>
-              <w:bottom w:val="single"/>
-            </w:tcBorders>
-            <w:vAlign w:val="bottom"/>
-          </w:tcPr>
-          <w:p>
-            <w:pPr>
-              <w:jc w:val="left"/>
-            </w:pPr>
-            <w:r>
-              <w:t xml:space="preserve">Genus</w:t>
-            </w:r>
-          </w:p>
-        </w:tc>
-        <w:tc>
-          <w:tcPr>
-            <w:tcBorders>
-              <w:bottom w:val="single"/>
-            </w:tcBorders>
-            <w:vAlign w:val="bottom"/>
-          </w:tcPr>
-          <w:p>
-            <w:pPr>
-              <w:jc w:val="left"/>
-            </w:pPr>
-            <w:r>
-              <w:t xml:space="preserve">Species</w:t>
-            </w:r>
-          </w:p>
-        </w:tc>
-      </w:tr>
-      <w:tr>
-        <w:tc>
-          <w:p>
-            <w:pPr>
-              <w:jc w:val="left"/>
-            </w:pPr>
-            <w:r>
-              <w:t xml:space="preserve">838843</w:t>
-            </w:r>
-          </w:p>
-        </w:tc>
-        <w:tc>
-          <w:p>
-            <w:pPr>
-              <w:jc w:val="left"/>
-            </w:pPr>
-            <w:r>
-              <w:t xml:space="preserve">Proteobacteria</w:t>
-            </w:r>
-          </w:p>
-        </w:tc>
-        <w:tc>
-          <w:p>
-            <w:pPr>
-              <w:jc w:val="left"/>
-            </w:pPr>
-            <w:r>
-              <w:t xml:space="preserve">Acetobacteraceae</w:t>
-            </w:r>
-          </w:p>
-        </w:tc>
-        <w:tc>
-          <w:p>
-            <w:pPr>
-              <w:jc w:val="left"/>
-            </w:pPr>
-            <w:r>
-              <w:t xml:space="preserve">-</w:t>
-            </w:r>
-          </w:p>
-        </w:tc>
-        <w:tc>
-          <w:p>
-            <w:pPr>
-              <w:jc w:val="left"/>
-            </w:pPr>
-            <w:r>
-              <w:t xml:space="preserve">-</w:t>
-            </w:r>
-          </w:p>
-        </w:tc>
-      </w:tr>
-      <w:tr>
-        <w:tc>
-          <w:p>
-            <w:pPr>
-              <w:jc w:val="left"/>
-            </w:pPr>
-            <w:r>
-              <w:t xml:space="preserve">259732</w:t>
-            </w:r>
-          </w:p>
-        </w:tc>
-        <w:tc>
-          <w:p>
-            <w:pPr>
-              <w:jc w:val="left"/>
-            </w:pPr>
-            <w:r>
-              <w:t xml:space="preserve">Proteobacteria</w:t>
-            </w:r>
-          </w:p>
-        </w:tc>
-        <w:tc>
-          <w:p>
-            <w:pPr>
-              <w:jc w:val="left"/>
-            </w:pPr>
-            <w:r>
-              <w:t xml:space="preserve">Caulobacteraceae</w:t>
-            </w:r>
-          </w:p>
-        </w:tc>
-        <w:tc>
-          <w:p>
-            <w:pPr>
-              <w:jc w:val="left"/>
-            </w:pPr>
-            <w:r>
-              <w:t xml:space="preserve">Brevundimonas</w:t>
-            </w:r>
-          </w:p>
-        </w:tc>
-        <w:tc>
-          <w:p>
-            <w:pPr>
-              <w:jc w:val="left"/>
-            </w:pPr>
-            <w:r>
-              <w:t xml:space="preserve">diminuta</w:t>
-            </w:r>
-          </w:p>
-        </w:tc>
-      </w:tr>
-      <w:tr>
-        <w:tc>
-          <w:p>
-            <w:pPr>
-              <w:jc w:val="left"/>
-            </w:pPr>
-            <w:r>
-              <w:t xml:space="preserve">127012</w:t>
-            </w:r>
-          </w:p>
-        </w:tc>
-        <w:tc>
-          <w:p>
-            <w:pPr>
-              <w:jc w:val="left"/>
-            </w:pPr>
-            <w:r>
-              <w:t xml:space="preserve">Bacteroidetes</w:t>
-            </w:r>
-          </w:p>
-        </w:tc>
-        <w:tc>
-          <w:p>
-            <w:pPr>
-              <w:jc w:val="left"/>
-            </w:pPr>
-            <w:r>
-              <w:t xml:space="preserve">Cytophagaceae</w:t>
-            </w:r>
-          </w:p>
-        </w:tc>
-        <w:tc>
-          <w:p>
-            <w:pPr>
-              <w:jc w:val="left"/>
-            </w:pPr>
-            <w:r>
-              <w:t xml:space="preserve">Hymenobacter</w:t>
-            </w:r>
-          </w:p>
-        </w:tc>
-        <w:tc>
-          <w:p>
-            <w:pPr>
-              <w:jc w:val="left"/>
-            </w:pPr>
-            <w:r>
-              <w:t xml:space="preserve">-</w:t>
-            </w:r>
-          </w:p>
-        </w:tc>
-      </w:tr>
-      <w:tr>
-        <w:tc>
-          <w:p>
-            <w:pPr>
-              <w:jc w:val="left"/>
-            </w:pPr>
-            <w:r>
-              <w:t xml:space="preserve">4375688</w:t>
-            </w:r>
-          </w:p>
-        </w:tc>
-        <w:tc>
-          <w:p>
-            <w:pPr>
-              <w:jc w:val="left"/>
-            </w:pPr>
-            <w:r>
-              <w:t xml:space="preserve">Proteobacteria</w:t>
-            </w:r>
-          </w:p>
-        </w:tc>
-        <w:tc>
-          <w:p>
-            <w:pPr>
-              <w:jc w:val="left"/>
-            </w:pPr>
-            <w:r>
-              <w:t xml:space="preserve">Campylobacteraceae</w:t>
-            </w:r>
-          </w:p>
-        </w:tc>
-        <w:tc>
-          <w:p>
-            <w:pPr>
-              <w:jc w:val="left"/>
-            </w:pPr>
-            <w:r>
-              <w:t xml:space="preserve">Campylobacter</w:t>
-            </w:r>
-          </w:p>
-        </w:tc>
-        <w:tc>
-          <w:p>
-            <w:pPr>
-              <w:jc w:val="left"/>
-            </w:pPr>
-            <w:r>
-              <w:t xml:space="preserve">-</w:t>
-            </w:r>
-          </w:p>
-        </w:tc>
-      </w:tr>
-      <w:tr>
-        <w:tc>
-          <w:p>
-            <w:pPr>
-              <w:jc w:val="left"/>
-            </w:pPr>
-            <w:r>
-              <w:t xml:space="preserve">4444760</w:t>
-            </w:r>
-          </w:p>
-        </w:tc>
-        <w:tc>
-          <w:p>
-            <w:pPr>
-              <w:jc w:val="left"/>
-            </w:pPr>
-            <w:r>
-              <w:t xml:space="preserve">Actinobacteria</w:t>
-            </w:r>
-          </w:p>
-        </w:tc>
-        <w:tc>
-          <w:p>
-            <w:pPr>
-              <w:jc w:val="left"/>
-            </w:pPr>
-            <w:r>
-              <w:t xml:space="preserve">Micrococcaceae</w:t>
-            </w:r>
-          </w:p>
-        </w:tc>
-        <w:tc>
-          <w:p>
-            <w:pPr>
-              <w:jc w:val="left"/>
-            </w:pPr>
-            <w:r>
-              <w:t xml:space="preserve">-</w:t>
-            </w:r>
-          </w:p>
-        </w:tc>
-        <w:tc>
-          <w:p>
-            <w:pPr>
-              <w:jc w:val="left"/>
-            </w:pPr>
-            <w:r>
-              <w:t xml:space="preserve">-</w:t>
-            </w:r>
-          </w:p>
-        </w:tc>
-      </w:tr>
-      <w:tr>
-        <w:tc>
-          <w:p>
-            <w:pPr>
-              <w:jc w:val="left"/>
-            </w:pPr>
-            <w:r>
-              <w:t xml:space="preserve">829373</w:t>
-            </w:r>
-          </w:p>
-        </w:tc>
-        <w:tc>
-          <w:p>
-            <w:pPr>
-              <w:jc w:val="left"/>
-            </w:pPr>
-            <w:r>
-              <w:t xml:space="preserve">Actinobacteria</w:t>
-            </w:r>
-          </w:p>
-        </w:tc>
-        <w:tc>
-          <w:p>
-            <w:pPr>
-              <w:jc w:val="left"/>
-            </w:pPr>
-            <w:r>
-              <w:t xml:space="preserve">Pseudonocardiaceae</w:t>
-            </w:r>
-          </w:p>
-        </w:tc>
-        <w:tc>
-          <w:p>
-            <w:pPr>
-              <w:jc w:val="left"/>
-            </w:pPr>
-            <w:r>
-              <w:t xml:space="preserve">Pseudonocardia</w:t>
-            </w:r>
-          </w:p>
-        </w:tc>
-        <w:tc>
-          <w:p>
-            <w:pPr>
-              <w:jc w:val="left"/>
-            </w:pPr>
-            <w:r>
-              <w:t xml:space="preserve">-</w:t>
-            </w:r>
-          </w:p>
-        </w:tc>
-      </w:tr>
-    </w:tbl>
-    <w:bookmarkStart w:id="30" w:name="analysis"/>
     <w:p>
-      <w:pPr>
-        <w:pStyle w:val="Heading3"/>
-      </w:pPr>
-      <w:r>
-        <w:t xml:space="preserve">Analysis</w:t>
+      <w:r>
+        <w:t xml:space="preserve">| |Phylum |Family |Genus |Species | |:-------|:--------------|:------------------|:-------------|:--------| |838843 |Proteobacteria |Acetobacteraceae |- |- | |259732 |Proteobacteria |Caulobacteraceae |Brevundimonas |diminuta | |127012 |Bacteroidetes |Cytophagaceae |Hymenobacter |- | |4375688 |Proteobacteria |Campylobacteraceae |Campylobacter |- | |4444760 |Actinobacteria |Micrococcaceae |- |- | |4361074 |Proteobacteria |Acetobacteraceae |- |- | ### Analysis</w:t>
       </w:r>
     </w:p>
-    <w:bookmarkEnd w:id="30"/>
     <w:p>
       <w:r>
         <w:t xml:space="preserve">To compare communities, make a matrix of pairwise multivariate distances (thus calculating beta-diversity). There are dozens of choices. The Canberra metric tends to work really well when communities share their most abundant OTUs, but have the strongest differences in a subset of relatively rare OTUs. Since we expect that to be the case in this dataset, the Canberra metric will be used here. Legendre &amp; Legendre's</w:t>
@@ -5942,7 +5445,7 @@
                     </pic:cNvPicPr>
                   </pic:nvPicPr>
                   <pic:blipFill>
-                    <a:blip r:embed="rId31"/>
+                    <a:blip r:embed="rId30"/>
                     <a:stretch>
                       <a:fillRect/>
                     </a:stretch>
@@ -6066,14 +5569,7 @@
             </w:tcBorders>
             <w:vAlign w:val="bottom"/>
           </w:tcPr>
-          <w:p>
-            <w:pPr>
-              <w:jc w:val="left"/>
-            </w:pPr>
-            <w:r>
-              <w:t xml:space="preserve">id</w:t>
-            </w:r>
-          </w:p>
+          <w:p/>
         </w:tc>
         <w:tc>
           <w:tcPr>
@@ -6199,7 +5695,7 @@
               <w:jc w:val="right"/>
             </w:pPr>
             <w:r>
-              <w:t xml:space="preserve">2.124</w:t>
+              <w:t xml:space="preserve">2.135</w:t>
             </w:r>
           </w:p>
         </w:tc>
@@ -6209,7 +5705,7 @@
               <w:jc w:val="right"/>
             </w:pPr>
             <w:r>
-              <w:t xml:space="preserve">0.7080</w:t>
+              <w:t xml:space="preserve">0.7117</w:t>
             </w:r>
           </w:p>
         </w:tc>
@@ -6219,7 +5715,7 @@
               <w:jc w:val="right"/>
             </w:pPr>
             <w:r>
-              <w:t xml:space="preserve">1.766</w:t>
+              <w:t xml:space="preserve">1.797</w:t>
             </w:r>
           </w:p>
         </w:tc>
@@ -6229,7 +5725,7 @@
               <w:jc w:val="right"/>
             </w:pPr>
             <w:r>
-              <w:t xml:space="preserve">0.0864</w:t>
+              <w:t xml:space="preserve">0.0908</w:t>
             </w:r>
           </w:p>
         </w:tc>
@@ -6261,7 +5757,7 @@
               <w:jc w:val="right"/>
             </w:pPr>
             <w:r>
-              <w:t xml:space="preserve">56</w:t>
+              <w:t xml:space="preserve">54</w:t>
             </w:r>
           </w:p>
         </w:tc>
@@ -6271,7 +5767,7 @@
               <w:jc w:val="right"/>
             </w:pPr>
             <w:r>
-              <w:t xml:space="preserve">22.445</w:t>
+              <w:t xml:space="preserve">21.389</w:t>
             </w:r>
           </w:p>
         </w:tc>
@@ -6281,7 +5777,7 @@
               <w:jc w:val="right"/>
             </w:pPr>
             <w:r>
-              <w:t xml:space="preserve">0.4008</w:t>
+              <w:t xml:space="preserve">0.3961</w:t>
             </w:r>
           </w:p>
         </w:tc>
@@ -6301,7 +5797,7 @@
               <w:jc w:val="right"/>
             </w:pPr>
             <w:r>
-              <w:t xml:space="preserve">0.9136</w:t>
+              <w:t xml:space="preserve">0.9092</w:t>
             </w:r>
           </w:p>
         </w:tc>
@@ -6333,7 +5829,7 @@
               <w:jc w:val="right"/>
             </w:pPr>
             <w:r>
-              <w:t xml:space="preserve">59</w:t>
+              <w:t xml:space="preserve">57</w:t>
             </w:r>
           </w:p>
         </w:tc>
@@ -6343,7 +5839,7 @@
               <w:jc w:val="right"/>
             </w:pPr>
             <w:r>
-              <w:t xml:space="preserve">24.569</w:t>
+              <w:t xml:space="preserve">23.524</w:t>
             </w:r>
           </w:p>
         </w:tc>
@@ -6401,7 +5897,7 @@
       <w:r>
         <w:t xml:space="preserve"> </w:t>
       </w:r>
-      <w:hyperlink r:id="rId32">
+      <w:hyperlink r:id="rId31">
         <w:r>
           <w:rPr>
             <w:rStyle w:val="Link"/>
@@ -6492,7 +5988,7 @@
         <w:rPr>
           <w:rStyle w:val="VerbatimChar"/>
         </w:rPr>
-        <w:t xml:space="preserve">## </w:t>
+        <w:t xml:space="preserve"/>
       </w:r>
       <w:r>
         <w:cr/>
@@ -6501,7 +5997,7 @@
         <w:rPr>
           <w:rStyle w:val="VerbatimChar"/>
         </w:rPr>
-        <w:t xml:space="preserve">## Mantel statistic based on Pearson's product-moment correlation </w:t>
+        <w:t xml:space="preserve">Mantel statistic based on Pearson's product-moment correlation </w:t>
       </w:r>
       <w:r>
         <w:cr/>
@@ -6510,7 +6006,7 @@
         <w:rPr>
           <w:rStyle w:val="VerbatimChar"/>
         </w:rPr>
-        <w:t xml:space="preserve">## </w:t>
+        <w:t xml:space="preserve"/>
       </w:r>
       <w:r>
         <w:cr/>
@@ -6519,7 +6015,7 @@
         <w:rPr>
           <w:rStyle w:val="VerbatimChar"/>
         </w:rPr>
-        <w:t xml:space="preserve">## Call:</w:t>
+        <w:t xml:space="preserve">Call:</w:t>
       </w:r>
       <w:r>
         <w:cr/>
@@ -6528,7 +6024,7 @@
         <w:rPr>
           <w:rStyle w:val="VerbatimChar"/>
         </w:rPr>
-        <w:t xml:space="preserve">## mantel(xdis = distCanberra, ydis = distSpatial) </w:t>
+        <w:t xml:space="preserve">mantel(xdis = distCanberra, ydis = distSpatial) </w:t>
       </w:r>
       <w:r>
         <w:cr/>
@@ -6537,7 +6033,7 @@
         <w:rPr>
           <w:rStyle w:val="VerbatimChar"/>
         </w:rPr>
-        <w:t xml:space="preserve">## </w:t>
+        <w:t xml:space="preserve"/>
       </w:r>
       <w:r>
         <w:cr/>
@@ -6546,7 +6042,7 @@
         <w:rPr>
           <w:rStyle w:val="VerbatimChar"/>
         </w:rPr>
-        <w:t xml:space="preserve">## Mantel statistic r: -0.0401 </w:t>
+        <w:t xml:space="preserve">Mantel statistic r: 0.00237 </w:t>
       </w:r>
       <w:r>
         <w:cr/>
@@ -6555,7 +6051,7 @@
         <w:rPr>
           <w:rStyle w:val="VerbatimChar"/>
         </w:rPr>
-        <w:t xml:space="preserve">##       Significance: 0.83 </w:t>
+        <w:t xml:space="preserve">      Significance: 0.46 </w:t>
       </w:r>
       <w:r>
         <w:cr/>
@@ -6564,7 +6060,7 @@
         <w:rPr>
           <w:rStyle w:val="VerbatimChar"/>
         </w:rPr>
-        <w:t xml:space="preserve">## </w:t>
+        <w:t xml:space="preserve"/>
       </w:r>
       <w:r>
         <w:cr/>
@@ -6573,7 +6069,7 @@
         <w:rPr>
           <w:rStyle w:val="VerbatimChar"/>
         </w:rPr>
-        <w:t xml:space="preserve">## Upper quantiles of permutations (null model):</w:t>
+        <w:t xml:space="preserve">Upper quantiles of permutations (null model):</w:t>
       </w:r>
       <w:r>
         <w:cr/>
@@ -6582,7 +6078,7 @@
         <w:rPr>
           <w:rStyle w:val="VerbatimChar"/>
         </w:rPr>
-        <w:t xml:space="preserve">##    90%    95%  97.5%    99% </w:t>
+        <w:t xml:space="preserve">   90%    95%  97.5%    99% </w:t>
       </w:r>
       <w:r>
         <w:cr/>
@@ -6591,7 +6087,7 @@
         <w:rPr>
           <w:rStyle w:val="VerbatimChar"/>
         </w:rPr>
-        <w:t xml:space="preserve">## 0.0620 0.0765 0.0905 0.1051 </w:t>
+        <w:t xml:space="preserve">0.0618 0.0788 0.0896 0.1187 </w:t>
       </w:r>
       <w:r>
         <w:cr/>
@@ -6600,7 +6096,7 @@
         <w:rPr>
           <w:rStyle w:val="VerbatimChar"/>
         </w:rPr>
-        <w:t xml:space="preserve">## </w:t>
+        <w:t xml:space="preserve"/>
       </w:r>
       <w:r>
         <w:cr/>
@@ -6609,7 +6105,7 @@
         <w:rPr>
           <w:rStyle w:val="VerbatimChar"/>
         </w:rPr>
-        <w:t xml:space="preserve">## Based on 999 permutations</w:t>
+        <w:t xml:space="preserve">Based on 999 permutations</w:t>
       </w:r>
     </w:p>
     <w:p>
@@ -7026,7 +6522,7 @@
         <w:rPr>
           <w:rStyle w:val="VerbatimChar"/>
         </w:rPr>
-        <w:t xml:space="preserve">## [1] 0.326</w:t>
+        <w:t xml:space="preserve">[1] 0.136</w:t>
       </w:r>
     </w:p>
     <w:p>
@@ -7054,7 +6550,7 @@
         <w:rPr>
           <w:rStyle w:val="VerbatimChar"/>
         </w:rPr>
-        <w:t xml:space="preserve">## [1] 0.63</w:t>
+        <w:t xml:space="preserve">[1] 0.937</w:t>
       </w:r>
     </w:p>
     <w:p>
@@ -7082,7 +6578,7 @@
         <w:rPr>
           <w:rStyle w:val="VerbatimChar"/>
         </w:rPr>
-        <w:t xml:space="preserve">## [1] 0.193</w:t>
+        <w:t xml:space="preserve">[1] 0.062</w:t>
       </w:r>
     </w:p>
     <w:p>
@@ -7110,7 +6606,7 @@
         <w:rPr>
           <w:rStyle w:val="VerbatimChar"/>
         </w:rPr>
-        <w:t xml:space="preserve">## [1] 0.806</w:t>
+        <w:t xml:space="preserve">[1] 0.615</w:t>
       </w:r>
     </w:p>
     <w:p>
@@ -7448,14 +6944,7 @@
             </w:tcBorders>
             <w:vAlign w:val="bottom"/>
           </w:tcPr>
-          <w:p>
-            <w:pPr>
-              <w:jc w:val="left"/>
-            </w:pPr>
-            <w:r>
-              <w:t xml:space="preserve">id</w:t>
-            </w:r>
-          </w:p>
+          <w:p/>
         </w:tc>
         <w:tc>
           <w:tcPr>
@@ -7545,7 +7034,7 @@
               <w:jc w:val="left"/>
             </w:pPr>
             <w:r>
-              <w:t xml:space="preserve">4386317</w:t>
+              <w:t xml:space="preserve">505954</w:t>
             </w:r>
           </w:p>
         </w:tc>
@@ -7565,6 +7054,16 @@
               <w:jc w:val="left"/>
             </w:pPr>
             <w:r>
+              <w:t xml:space="preserve">Xenococcaceae</w:t>
+            </w:r>
+          </w:p>
+        </w:tc>
+        <w:tc>
+          <w:p>
+            <w:pPr>
+              <w:jc w:val="left"/>
+            </w:pPr>
+            <w:r>
               <w:t xml:space="preserve">-</w:t>
             </w:r>
           </w:p>
@@ -7582,20 +7081,10 @@
         <w:tc>
           <w:p>
             <w:pPr>
-              <w:jc w:val="left"/>
-            </w:pPr>
-            <w:r>
-              <w:t xml:space="preserve">-</w:t>
-            </w:r>
-          </w:p>
-        </w:tc>
-        <w:tc>
-          <w:p>
-            <w:pPr>
               <w:jc w:val="right"/>
             </w:pPr>
             <w:r>
-              <w:t xml:space="preserve">2.783</w:t>
+              <w:t xml:space="preserve">2.672</w:t>
             </w:r>
           </w:p>
         </w:tc>
@@ -7607,47 +7096,47 @@
               <w:jc w:val="left"/>
             </w:pPr>
             <w:r>
-              <w:t xml:space="preserve">1132020</w:t>
-            </w:r>
-          </w:p>
-        </w:tc>
-        <w:tc>
-          <w:p>
-            <w:pPr>
-              <w:jc w:val="left"/>
-            </w:pPr>
-            <w:r>
-              <w:t xml:space="preserve">Cyanobacteria</w:t>
-            </w:r>
-          </w:p>
-        </w:tc>
-        <w:tc>
-          <w:p>
-            <w:pPr>
-              <w:jc w:val="left"/>
-            </w:pPr>
-            <w:r>
-              <w:t xml:space="preserve">-</w:t>
-            </w:r>
-          </w:p>
-        </w:tc>
-        <w:tc>
-          <w:p>
-            <w:pPr>
-              <w:jc w:val="left"/>
-            </w:pPr>
-            <w:r>
-              <w:t xml:space="preserve">-</w:t>
-            </w:r>
-          </w:p>
-        </w:tc>
-        <w:tc>
-          <w:p>
-            <w:pPr>
-              <w:jc w:val="left"/>
-            </w:pPr>
-            <w:r>
-              <w:t xml:space="preserve">-</w:t>
+              <w:t xml:space="preserve">1039477</w:t>
+            </w:r>
+          </w:p>
+        </w:tc>
+        <w:tc>
+          <w:p>
+            <w:pPr>
+              <w:jc w:val="left"/>
+            </w:pPr>
+            <w:r>
+              <w:t xml:space="preserve">Firmicutes</w:t>
+            </w:r>
+          </w:p>
+        </w:tc>
+        <w:tc>
+          <w:p>
+            <w:pPr>
+              <w:jc w:val="left"/>
+            </w:pPr>
+            <w:r>
+              <w:t xml:space="preserve">Staphylococcaceae</w:t>
+            </w:r>
+          </w:p>
+        </w:tc>
+        <w:tc>
+          <w:p>
+            <w:pPr>
+              <w:jc w:val="left"/>
+            </w:pPr>
+            <w:r>
+              <w:t xml:space="preserve">Staphylococcus</w:t>
+            </w:r>
+          </w:p>
+        </w:tc>
+        <w:tc>
+          <w:p>
+            <w:pPr>
+              <w:jc w:val="left"/>
+            </w:pPr>
+            <w:r>
+              <w:t xml:space="preserve">epidermidis</w:t>
             </w:r>
           </w:p>
         </w:tc>
@@ -7657,7 +7146,7 @@
               <w:jc w:val="right"/>
             </w:pPr>
             <w:r>
-              <w:t xml:space="preserve">2.550</w:t>
+              <w:t xml:space="preserve">2.517</w:t>
             </w:r>
           </w:p>
         </w:tc>
@@ -7669,7 +7158,7 @@
               <w:jc w:val="left"/>
             </w:pPr>
             <w:r>
-              <w:t xml:space="preserve">4410245</w:t>
+              <w:t xml:space="preserve">4449609</w:t>
             </w:r>
           </w:p>
         </w:tc>
@@ -7689,7 +7178,17 @@
               <w:jc w:val="left"/>
             </w:pPr>
             <w:r>
-              <w:t xml:space="preserve">mitochondria</w:t>
+              <w:t xml:space="preserve">Sphingomonadaceae</w:t>
+            </w:r>
+          </w:p>
+        </w:tc>
+        <w:tc>
+          <w:p>
+            <w:pPr>
+              <w:jc w:val="left"/>
+            </w:pPr>
+            <w:r>
+              <w:t xml:space="preserve">Sphingomonas</w:t>
             </w:r>
           </w:p>
         </w:tc>
@@ -7706,20 +7205,10 @@
         <w:tc>
           <w:p>
             <w:pPr>
-              <w:jc w:val="left"/>
-            </w:pPr>
-            <w:r>
-              <w:t xml:space="preserve">-</w:t>
-            </w:r>
-          </w:p>
-        </w:tc>
-        <w:tc>
-          <w:p>
-            <w:pPr>
               <w:jc w:val="right"/>
             </w:pPr>
             <w:r>
-              <w:t xml:space="preserve">2.483</w:t>
+              <w:t xml:space="preserve">2.397</w:t>
             </w:r>
           </w:p>
         </w:tc>
@@ -7731,27 +7220,37 @@
               <w:jc w:val="left"/>
             </w:pPr>
             <w:r>
-              <w:t xml:space="preserve">505954</w:t>
-            </w:r>
-          </w:p>
-        </w:tc>
-        <w:tc>
-          <w:p>
-            <w:pPr>
-              <w:jc w:val="left"/>
-            </w:pPr>
-            <w:r>
-              <w:t xml:space="preserve">Cyanobacteria</w:t>
-            </w:r>
-          </w:p>
-        </w:tc>
-        <w:tc>
-          <w:p>
-            <w:pPr>
-              <w:jc w:val="left"/>
-            </w:pPr>
-            <w:r>
-              <w:t xml:space="preserve">Xenococcaceae</w:t>
+              <w:t xml:space="preserve">359689</w:t>
+            </w:r>
+          </w:p>
+        </w:tc>
+        <w:tc>
+          <w:p>
+            <w:pPr>
+              <w:jc w:val="left"/>
+            </w:pPr>
+            <w:r>
+              <w:t xml:space="preserve">Actinobacteria</w:t>
+            </w:r>
+          </w:p>
+        </w:tc>
+        <w:tc>
+          <w:p>
+            <w:pPr>
+              <w:jc w:val="left"/>
+            </w:pPr>
+            <w:r>
+              <w:t xml:space="preserve">Corynebacteriaceae</w:t>
+            </w:r>
+          </w:p>
+        </w:tc>
+        <w:tc>
+          <w:p>
+            <w:pPr>
+              <w:jc w:val="left"/>
+            </w:pPr>
+            <w:r>
+              <w:t xml:space="preserve">Corynebacterium</w:t>
             </w:r>
           </w:p>
         </w:tc>
@@ -7768,20 +7267,10 @@
         <w:tc>
           <w:p>
             <w:pPr>
-              <w:jc w:val="left"/>
-            </w:pPr>
-            <w:r>
-              <w:t xml:space="preserve">-</w:t>
-            </w:r>
-          </w:p>
-        </w:tc>
-        <w:tc>
-          <w:p>
-            <w:pPr>
               <w:jc w:val="right"/>
             </w:pPr>
             <w:r>
-              <w:t xml:space="preserve">2.450</w:t>
+              <w:t xml:space="preserve">2.155</w:t>
             </w:r>
           </w:p>
         </w:tc>
@@ -7793,37 +7282,27 @@
               <w:jc w:val="left"/>
             </w:pPr>
             <w:r>
-              <w:t xml:space="preserve">359689</w:t>
-            </w:r>
-          </w:p>
-        </w:tc>
-        <w:tc>
-          <w:p>
-            <w:pPr>
-              <w:jc w:val="left"/>
-            </w:pPr>
-            <w:r>
-              <w:t xml:space="preserve">Actinobacteria</w:t>
-            </w:r>
-          </w:p>
-        </w:tc>
-        <w:tc>
-          <w:p>
-            <w:pPr>
-              <w:jc w:val="left"/>
-            </w:pPr>
-            <w:r>
-              <w:t xml:space="preserve">Corynebacteriaceae</w:t>
-            </w:r>
-          </w:p>
-        </w:tc>
-        <w:tc>
-          <w:p>
-            <w:pPr>
-              <w:jc w:val="left"/>
-            </w:pPr>
-            <w:r>
-              <w:t xml:space="preserve">Corynebacterium</w:t>
+              <w:t xml:space="preserve">4482309</w:t>
+            </w:r>
+          </w:p>
+        </w:tc>
+        <w:tc>
+          <w:p>
+            <w:pPr>
+              <w:jc w:val="left"/>
+            </w:pPr>
+            <w:r>
+              <w:t xml:space="preserve">Proteobacteria</w:t>
+            </w:r>
+          </w:p>
+        </w:tc>
+        <w:tc>
+          <w:p>
+            <w:pPr>
+              <w:jc w:val="left"/>
+            </w:pPr>
+            <w:r>
+              <w:t xml:space="preserve">Acetobacteraceae</w:t>
             </w:r>
           </w:p>
         </w:tc>
@@ -7840,10 +7319,20 @@
         <w:tc>
           <w:p>
             <w:pPr>
+              <w:jc w:val="left"/>
+            </w:pPr>
+            <w:r>
+              <w:t xml:space="preserve">-</w:t>
+            </w:r>
+          </w:p>
+        </w:tc>
+        <w:tc>
+          <w:p>
+            <w:pPr>
               <w:jc w:val="right"/>
             </w:pPr>
             <w:r>
-              <w:t xml:space="preserve">2.183</w:t>
+              <w:t xml:space="preserve">2.138</w:t>
             </w:r>
           </w:p>
         </w:tc>
@@ -7860,7 +7349,7 @@
 <file path=word/numbering.xml><?xml version="1.0" encoding="utf-8"?>
 <w:numbering xmlns:w="http://schemas.openxmlformats.org/wordprocessingml/2006/main">
   <w:abstractNum w:abstractNumId="0">
-    <w:nsid w:val="46195e95"/>
+    <w:nsid w:val="6741abd5"/>
     <w:multiLevelType w:val="multilevel"/>
     <w:lvl w:ilvl="0">
       <w:numFmt w:val="bullet"/>

</xml_diff>